<commit_message>
rev - array e objeto
</commit_message>
<xml_diff>
--- a/Teoria/JS OOP/1 - Criando objetos.docx
+++ b/Teoria/JS OOP/1 - Criando objetos.docx
@@ -313,7 +313,7 @@
     </w:p>
     <w:p>
       <w:pPr>
-        <w:jc w:val="both"/>
+        <w:jc w:val="center"/>
         <w:rPr>
           <w:b/>
           <w:bCs/>
@@ -326,13 +326,23 @@
         </w:rPr>
         <w:t>Criando objetos com Object Literal</w:t>
       </w:r>
-    </w:p>
-    <w:p>
-      <w:pPr>
-        <w:jc w:val="both"/>
-      </w:pPr>
-      <w:r>
-        <w:t>Cria um objeto com uma declaração;</w:t>
+      <w:r>
+        <w:rPr>
+          <w:b/>
+          <w:bCs/>
+        </w:rPr>
+        <w:t>(objeto literal)</w:t>
+      </w:r>
+    </w:p>
+    <w:p>
+      <w:pPr>
+        <w:jc w:val="both"/>
+      </w:pPr>
+      <w:r>
+        <w:t>Cria um objeto com uma declaração</w:t>
+      </w:r>
+      <w:r>
+        <w:t>.</w:t>
       </w:r>
     </w:p>
     <w:p>
@@ -371,71 +381,40 @@
       </w:r>
       <w:r>
         <w:rPr>
+          <w:b/>
+          <w:bCs/>
           <w:i/>
           <w:iCs/>
         </w:rPr>
-        <w:t>o = {propriedade1: valor1, propriedade2: valor2, ...}</w:t>
-      </w:r>
-    </w:p>
-    <w:p>
-      <w:pPr>
-        <w:jc w:val="both"/>
-      </w:pPr>
-      <w:r>
-        <w:rPr>
-          <w:b/>
-          <w:bCs/>
-        </w:rPr>
-        <w:t>Ex.</w:t>
-      </w:r>
-      <w:r>
-        <w:rPr>
-          <w:b/>
-          <w:bCs/>
-        </w:rPr>
-        <w:t xml:space="preserve"> 1</w:t>
-      </w:r>
-      <w:r>
-        <w:rPr>
-          <w:b/>
-          <w:bCs/>
-        </w:rPr>
-        <w:t>:</w:t>
-      </w:r>
-      <w:r>
-        <w:rPr>
-          <w:b/>
-          <w:bCs/>
-        </w:rPr>
-        <w:t xml:space="preserve"> </w:t>
-      </w:r>
-      <w:r>
-        <w:t>criando um objeto literal</w:t>
-      </w:r>
-    </w:p>
-    <w:p>
-      <w:pPr>
-        <w:jc w:val="both"/>
-        <w:rPr>
-          <w:b/>
-          <w:bCs/>
-        </w:rPr>
+        <w:t>o</w:t>
+      </w:r>
+      <w:r>
+        <w:rPr>
+          <w:i/>
+          <w:iCs/>
+        </w:rPr>
+        <w:t xml:space="preserve"> = {propriedade1: valor1, propriedade2: valor2, ...}</w:t>
+      </w:r>
+    </w:p>
+    <w:p>
+      <w:pPr>
+        <w:jc w:val="both"/>
       </w:pPr>
       <w:r>
         <w:rPr>
           <w:noProof/>
         </w:rPr>
         <w:drawing>
-          <wp:anchor distT="0" distB="0" distL="114300" distR="114300" simplePos="0" relativeHeight="251660288" behindDoc="0" locked="0" layoutInCell="1" allowOverlap="1" wp14:anchorId="01C96EC9" wp14:editId="5EDC1BD3">
+          <wp:anchor distT="0" distB="0" distL="114300" distR="114300" simplePos="0" relativeHeight="251660288" behindDoc="0" locked="0" layoutInCell="1" allowOverlap="1" wp14:anchorId="01C96EC9" wp14:editId="0E853DC6">
             <wp:simplePos x="0" y="0"/>
-            <wp:positionH relativeFrom="column">
-              <wp:posOffset>406151</wp:posOffset>
+            <wp:positionH relativeFrom="margin">
+              <wp:align>center</wp:align>
             </wp:positionH>
             <wp:positionV relativeFrom="paragraph">
-              <wp:posOffset>58144</wp:posOffset>
+              <wp:posOffset>327633</wp:posOffset>
             </wp:positionV>
-            <wp:extent cx="4297680" cy="596265"/>
-            <wp:effectExtent l="0" t="0" r="7620" b="0"/>
+            <wp:extent cx="4871085" cy="675640"/>
+            <wp:effectExtent l="0" t="0" r="5715" b="0"/>
             <wp:wrapSquare wrapText="bothSides"/>
             <wp:docPr id="1" name="Imagem 1"/>
             <wp:cNvGraphicFramePr>
@@ -462,7 +441,7 @@
                   <pic:spPr bwMode="auto">
                     <a:xfrm>
                       <a:off x="0" y="0"/>
-                      <a:ext cx="4297680" cy="596265"/>
+                      <a:ext cx="4871085" cy="675640"/>
                     </a:xfrm>
                     <a:prstGeom prst="rect">
                       <a:avLst/>
@@ -479,21 +458,46 @@
                 </pic:pic>
               </a:graphicData>
             </a:graphic>
+            <wp14:sizeRelH relativeFrom="margin">
+              <wp14:pctWidth>0</wp14:pctWidth>
+            </wp14:sizeRelH>
             <wp14:sizeRelV relativeFrom="margin">
               <wp14:pctHeight>0</wp14:pctHeight>
             </wp14:sizeRelV>
           </wp:anchor>
         </w:drawing>
       </w:r>
-    </w:p>
-    <w:p>
-      <w:pPr>
-        <w:jc w:val="both"/>
-        <w:rPr>
-          <w:b/>
-          <w:bCs/>
-        </w:rPr>
-      </w:pPr>
+      <w:r>
+        <w:rPr>
+          <w:b/>
+          <w:bCs/>
+        </w:rPr>
+        <w:t>Ex.</w:t>
+      </w:r>
+      <w:r>
+        <w:rPr>
+          <w:b/>
+          <w:bCs/>
+        </w:rPr>
+        <w:t xml:space="preserve"> 1</w:t>
+      </w:r>
+      <w:r>
+        <w:rPr>
+          <w:b/>
+          <w:bCs/>
+        </w:rPr>
+        <w:t>:</w:t>
+      </w:r>
+      <w:r>
+        <w:rPr>
+          <w:b/>
+          <w:bCs/>
+        </w:rPr>
+        <w:t xml:space="preserve"> </w:t>
+      </w:r>
+      <w:r>
+        <w:t>criando um objeto literal</w:t>
+      </w:r>
     </w:p>
     <w:p>
       <w:pPr>
@@ -527,29 +531,20 @@
           <w:bCs/>
         </w:rPr>
       </w:pPr>
-    </w:p>
-    <w:p>
-      <w:pPr>
-        <w:jc w:val="both"/>
-        <w:rPr>
-          <w:b/>
-          <w:bCs/>
-        </w:rPr>
-      </w:pPr>
       <w:r>
         <w:rPr>
           <w:noProof/>
         </w:rPr>
         <w:drawing>
-          <wp:anchor distT="0" distB="0" distL="114300" distR="114300" simplePos="0" relativeHeight="251661312" behindDoc="0" locked="0" layoutInCell="1" allowOverlap="1" wp14:anchorId="23ADB25C" wp14:editId="4CD721E8">
+          <wp:anchor distT="0" distB="0" distL="114300" distR="114300" simplePos="0" relativeHeight="251661312" behindDoc="0" locked="0" layoutInCell="1" allowOverlap="1" wp14:anchorId="23ADB25C" wp14:editId="16EF044A">
             <wp:simplePos x="0" y="0"/>
             <wp:positionH relativeFrom="column">
-              <wp:posOffset>740272</wp:posOffset>
+              <wp:posOffset>740410</wp:posOffset>
             </wp:positionH>
             <wp:positionV relativeFrom="paragraph">
-              <wp:posOffset>5715</wp:posOffset>
+              <wp:posOffset>108585</wp:posOffset>
             </wp:positionV>
-            <wp:extent cx="3442335" cy="730250"/>
+            <wp:extent cx="3785235" cy="802640"/>
             <wp:effectExtent l="0" t="0" r="5715" b="0"/>
             <wp:wrapSquare wrapText="bothSides"/>
             <wp:docPr id="3" name="Imagem 3"/>
@@ -578,7 +573,7 @@
                   <pic:spPr>
                     <a:xfrm>
                       <a:off x="0" y="0"/>
-                      <a:ext cx="3442335" cy="730250"/>
+                      <a:ext cx="3785235" cy="802640"/>
                     </a:xfrm>
                     <a:prstGeom prst="rect">
                       <a:avLst/>
@@ -626,7 +621,7 @@
     </w:p>
     <w:p>
       <w:pPr>
-        <w:jc w:val="both"/>
+        <w:jc w:val="center"/>
         <w:rPr>
           <w:b/>
           <w:bCs/>
@@ -655,27 +650,44 @@
       <w:pPr>
         <w:jc w:val="both"/>
         <w:rPr>
-          <w:b/>
-          <w:bCs/>
           <w:i/>
           <w:iCs/>
         </w:rPr>
       </w:pPr>
       <w:r>
         <w:rPr>
+          <w:b/>
+          <w:bCs/>
+        </w:rPr>
+        <w:t>Ex.:</w:t>
+      </w:r>
+      <w:r>
+        <w:t xml:space="preserve"> criando um objeto usando a classe do js e definindo seus atributos depois.</w:t>
+      </w:r>
+    </w:p>
+    <w:p>
+      <w:pPr>
+        <w:jc w:val="both"/>
+        <w:rPr>
+          <w:b/>
+          <w:bCs/>
+        </w:rPr>
+      </w:pPr>
+      <w:r>
+        <w:rPr>
           <w:noProof/>
         </w:rPr>
         <w:drawing>
-          <wp:anchor distT="0" distB="0" distL="114300" distR="114300" simplePos="0" relativeHeight="251662336" behindDoc="0" locked="0" layoutInCell="1" allowOverlap="1" wp14:anchorId="2B3144D3" wp14:editId="4F717694">
+          <wp:anchor distT="0" distB="0" distL="114300" distR="114300" simplePos="0" relativeHeight="251662336" behindDoc="0" locked="0" layoutInCell="1" allowOverlap="1" wp14:anchorId="2B3144D3" wp14:editId="25B5B026">
             <wp:simplePos x="0" y="0"/>
             <wp:positionH relativeFrom="column">
-              <wp:posOffset>1121741</wp:posOffset>
+              <wp:posOffset>859624</wp:posOffset>
             </wp:positionH>
             <wp:positionV relativeFrom="paragraph">
-              <wp:posOffset>73798</wp:posOffset>
+              <wp:posOffset>8255</wp:posOffset>
             </wp:positionV>
-            <wp:extent cx="2957830" cy="693420"/>
-            <wp:effectExtent l="0" t="0" r="0" b="0"/>
+            <wp:extent cx="3425190" cy="802640"/>
+            <wp:effectExtent l="0" t="0" r="3810" b="0"/>
             <wp:wrapSquare wrapText="bothSides"/>
             <wp:docPr id="5" name="Imagem 5"/>
             <wp:cNvGraphicFramePr>
@@ -703,7 +715,7 @@
                   <pic:spPr>
                     <a:xfrm>
                       <a:off x="0" y="0"/>
-                      <a:ext cx="2957830" cy="693420"/>
+                      <a:ext cx="3425190" cy="802640"/>
                     </a:xfrm>
                     <a:prstGeom prst="rect">
                       <a:avLst/>
@@ -731,6 +743,287 @@
         </w:rPr>
       </w:pPr>
     </w:p>
+    <w:p>
+      <w:pPr>
+        <w:jc w:val="both"/>
+        <w:rPr>
+          <w:b/>
+          <w:bCs/>
+        </w:rPr>
+      </w:pPr>
+    </w:p>
+    <w:p>
+      <w:pPr>
+        <w:jc w:val="center"/>
+        <w:rPr>
+          <w:b/>
+          <w:bCs/>
+        </w:rPr>
+      </w:pPr>
+      <w:r>
+        <w:rPr>
+          <w:b/>
+          <w:bCs/>
+        </w:rPr>
+        <w:lastRenderedPageBreak/>
+        <w:t>Criando um objeto usando uma Função Construtora</w:t>
+      </w:r>
+    </w:p>
+    <w:p>
+      <w:pPr>
+        <w:jc w:val="both"/>
+      </w:pPr>
+      <w:r>
+        <w:rPr>
+          <w:b/>
+          <w:bCs/>
+        </w:rPr>
+        <w:t xml:space="preserve">Ex.: </w:t>
+      </w:r>
+      <w:r>
+        <w:t>criando um objeto Pessoa a partir da função construtura Pessoa().</w:t>
+      </w:r>
+    </w:p>
+    <w:p>
+      <w:pPr>
+        <w:pStyle w:val="PargrafodaLista"/>
+        <w:numPr>
+          <w:ilvl w:val="0"/>
+          <w:numId w:val="4"/>
+        </w:numPr>
+        <w:jc w:val="both"/>
+      </w:pPr>
+      <w:r>
+        <w:t>tudo que tiver acompanhado com this tem nível de acesso público, ou seja, pode ser acessado a partir do objeto</w:t>
+      </w:r>
+    </w:p>
+    <w:p>
+      <w:pPr>
+        <w:pStyle w:val="PargrafodaLista"/>
+        <w:numPr>
+          <w:ilvl w:val="0"/>
+          <w:numId w:val="4"/>
+        </w:numPr>
+        <w:jc w:val="both"/>
+      </w:pPr>
+      <w:r>
+        <w:rPr>
+          <w:noProof/>
+        </w:rPr>
+        <w:drawing>
+          <wp:anchor distT="0" distB="0" distL="114300" distR="114300" simplePos="0" relativeHeight="251663360" behindDoc="0" locked="0" layoutInCell="1" allowOverlap="1" wp14:anchorId="38234384" wp14:editId="660F6153">
+            <wp:simplePos x="0" y="0"/>
+            <wp:positionH relativeFrom="column">
+              <wp:posOffset>1072156</wp:posOffset>
+            </wp:positionH>
+            <wp:positionV relativeFrom="paragraph">
+              <wp:posOffset>546100</wp:posOffset>
+            </wp:positionV>
+            <wp:extent cx="3248025" cy="1847850"/>
+            <wp:effectExtent l="0" t="0" r="9525" b="0"/>
+            <wp:wrapSquare wrapText="bothSides"/>
+            <wp:docPr id="4" name="Imagem 4"/>
+            <wp:cNvGraphicFramePr>
+              <a:graphicFrameLocks xmlns:a="http://schemas.openxmlformats.org/drawingml/2006/main" noChangeAspect="1"/>
+            </wp:cNvGraphicFramePr>
+            <a:graphic xmlns:a="http://schemas.openxmlformats.org/drawingml/2006/main">
+              <a:graphicData uri="http://schemas.openxmlformats.org/drawingml/2006/picture">
+                <pic:pic xmlns:pic="http://schemas.openxmlformats.org/drawingml/2006/picture">
+                  <pic:nvPicPr>
+                    <pic:cNvPr id="1" name=""/>
+                    <pic:cNvPicPr/>
+                  </pic:nvPicPr>
+                  <pic:blipFill>
+                    <a:blip r:embed="rId8">
+                      <a:extLst>
+                        <a:ext uri="{28A0092B-C50C-407E-A947-70E740481C1C}">
+                          <a14:useLocalDpi xmlns:a14="http://schemas.microsoft.com/office/drawing/2010/main" val="0"/>
+                        </a:ext>
+                      </a:extLst>
+                    </a:blip>
+                    <a:stretch>
+                      <a:fillRect/>
+                    </a:stretch>
+                  </pic:blipFill>
+                  <pic:spPr>
+                    <a:xfrm>
+                      <a:off x="0" y="0"/>
+                      <a:ext cx="3248025" cy="1847850"/>
+                    </a:xfrm>
+                    <a:prstGeom prst="rect">
+                      <a:avLst/>
+                    </a:prstGeom>
+                  </pic:spPr>
+                </pic:pic>
+              </a:graphicData>
+            </a:graphic>
+          </wp:anchor>
+        </w:drawing>
+      </w:r>
+      <w:r>
+        <w:t>Tudo que não tiver this, tem nível de acesso privado, ou seja, não pdoe ser acessado fora do objeto</w:t>
+      </w:r>
+    </w:p>
+    <w:p>
+      <w:pPr>
+        <w:jc w:val="both"/>
+      </w:pPr>
+    </w:p>
+    <w:p>
+      <w:pPr>
+        <w:jc w:val="both"/>
+      </w:pPr>
+    </w:p>
+    <w:p>
+      <w:pPr>
+        <w:jc w:val="both"/>
+      </w:pPr>
+    </w:p>
+    <w:p>
+      <w:pPr>
+        <w:jc w:val="both"/>
+      </w:pPr>
+    </w:p>
+    <w:p>
+      <w:pPr>
+        <w:jc w:val="both"/>
+      </w:pPr>
+    </w:p>
+    <w:p>
+      <w:pPr>
+        <w:jc w:val="both"/>
+      </w:pPr>
+    </w:p>
+    <w:p>
+      <w:pPr>
+        <w:jc w:val="both"/>
+      </w:pPr>
+    </w:p>
+    <w:p>
+      <w:pPr>
+        <w:jc w:val="both"/>
+      </w:pPr>
+    </w:p>
+    <w:p>
+      <w:pPr>
+        <w:jc w:val="center"/>
+        <w:rPr>
+          <w:b/>
+          <w:bCs/>
+        </w:rPr>
+      </w:pPr>
+      <w:r>
+        <w:rPr>
+          <w:b/>
+          <w:bCs/>
+        </w:rPr>
+        <w:t>Criando um objeto com uma Função Fábrica</w:t>
+      </w:r>
+    </w:p>
+    <w:p>
+      <w:pPr>
+        <w:jc w:val="both"/>
+      </w:pPr>
+      <w:r>
+        <w:rPr>
+          <w:b/>
+          <w:bCs/>
+        </w:rPr>
+        <w:t xml:space="preserve">Ex.: </w:t>
+      </w:r>
+      <w:r>
+        <w:t>criando um objeto a partir de uma factory function</w:t>
+      </w:r>
+    </w:p>
+    <w:p>
+      <w:pPr>
+        <w:pStyle w:val="PargrafodaLista"/>
+        <w:numPr>
+          <w:ilvl w:val="0"/>
+          <w:numId w:val="5"/>
+        </w:numPr>
+        <w:jc w:val="both"/>
+      </w:pPr>
+      <w:r>
+        <w:t>Não precisamos usar a palavra new para instanciar o objeto</w:t>
+      </w:r>
+    </w:p>
+    <w:p>
+      <w:pPr>
+        <w:pStyle w:val="PargrafodaLista"/>
+        <w:numPr>
+          <w:ilvl w:val="0"/>
+          <w:numId w:val="5"/>
+        </w:numPr>
+        <w:jc w:val="both"/>
+      </w:pPr>
+      <w:r>
+        <w:t>Tudo que tiver entre { } será método ou atributo público</w:t>
+      </w:r>
+    </w:p>
+    <w:p>
+      <w:pPr>
+        <w:jc w:val="both"/>
+        <w:rPr>
+          <w:b/>
+          <w:bCs/>
+        </w:rPr>
+      </w:pPr>
+      <w:r>
+        <w:rPr>
+          <w:noProof/>
+        </w:rPr>
+        <w:drawing>
+          <wp:anchor distT="0" distB="0" distL="114300" distR="114300" simplePos="0" relativeHeight="251664384" behindDoc="0" locked="0" layoutInCell="1" allowOverlap="1" wp14:anchorId="4967F8AC" wp14:editId="63BBF9A4">
+            <wp:simplePos x="0" y="0"/>
+            <wp:positionH relativeFrom="column">
+              <wp:posOffset>1177925</wp:posOffset>
+            </wp:positionH>
+            <wp:positionV relativeFrom="paragraph">
+              <wp:posOffset>178297</wp:posOffset>
+            </wp:positionV>
+            <wp:extent cx="2941983" cy="1875609"/>
+            <wp:effectExtent l="0" t="0" r="0" b="0"/>
+            <wp:wrapSquare wrapText="bothSides"/>
+            <wp:docPr id="6" name="Imagem 6"/>
+            <wp:cNvGraphicFramePr>
+              <a:graphicFrameLocks xmlns:a="http://schemas.openxmlformats.org/drawingml/2006/main" noChangeAspect="1"/>
+            </wp:cNvGraphicFramePr>
+            <a:graphic xmlns:a="http://schemas.openxmlformats.org/drawingml/2006/main">
+              <a:graphicData uri="http://schemas.openxmlformats.org/drawingml/2006/picture">
+                <pic:pic xmlns:pic="http://schemas.openxmlformats.org/drawingml/2006/picture">
+                  <pic:nvPicPr>
+                    <pic:cNvPr id="1" name=""/>
+                    <pic:cNvPicPr/>
+                  </pic:nvPicPr>
+                  <pic:blipFill>
+                    <a:blip r:embed="rId9">
+                      <a:extLst>
+                        <a:ext uri="{28A0092B-C50C-407E-A947-70E740481C1C}">
+                          <a14:useLocalDpi xmlns:a14="http://schemas.microsoft.com/office/drawing/2010/main" val="0"/>
+                        </a:ext>
+                      </a:extLst>
+                    </a:blip>
+                    <a:stretch>
+                      <a:fillRect/>
+                    </a:stretch>
+                  </pic:blipFill>
+                  <pic:spPr>
+                    <a:xfrm>
+                      <a:off x="0" y="0"/>
+                      <a:ext cx="2941983" cy="1875609"/>
+                    </a:xfrm>
+                    <a:prstGeom prst="rect">
+                      <a:avLst/>
+                    </a:prstGeom>
+                  </pic:spPr>
+                </pic:pic>
+              </a:graphicData>
+            </a:graphic>
+          </wp:anchor>
+        </w:drawing>
+      </w:r>
+    </w:p>
     <w:sectPr>
       <w:pgSz w:w="11906" w:h="16838"/>
       <w:pgMar w:top="1417" w:right="1701" w:bottom="1417" w:left="1701" w:header="708" w:footer="708" w:gutter="0"/>
@@ -744,6 +1037,119 @@
 <file path=word/numbering.xml><?xml version="1.0" encoding="utf-8"?>
 <w:numbering xmlns:wpc="http://schemas.microsoft.com/office/word/2010/wordprocessingCanvas" xmlns:cx="http://schemas.microsoft.com/office/drawing/2014/chartex" xmlns:cx1="http://schemas.microsoft.com/office/drawing/2015/9/8/chartex" xmlns:cx2="http://schemas.microsoft.com/office/drawing/2015/10/21/chartex" xmlns:cx3="http://schemas.microsoft.com/office/drawing/2016/5/9/chartex" xmlns:cx4="http://schemas.microsoft.com/office/drawing/2016/5/10/chartex" xmlns:cx5="http://schemas.microsoft.com/office/drawing/2016/5/11/chartex" xmlns:cx6="http://schemas.microsoft.com/office/drawing/2016/5/12/chartex" xmlns:cx7="http://schemas.microsoft.com/office/drawing/2016/5/13/chartex" xmlns:cx8="http://schemas.microsoft.com/office/drawing/2016/5/14/chartex" xmlns:mc="http://schemas.openxmlformats.org/markup-compatibility/2006" xmlns:aink="http://schemas.microsoft.com/office/drawing/2016/ink" xmlns:am3d="http://schemas.microsoft.com/office/drawing/2017/model3d" xmlns:o="urn:schemas-microsoft-com:office:office" xmlns:r="http://schemas.openxmlformats.org/officeDocument/2006/relationships" xmlns:m="http://schemas.openxmlformats.org/officeDocument/2006/math" xmlns:v="urn:schemas-microsoft-com:vml" xmlns:wp14="http://schemas.microsoft.com/office/word/2010/wordprocessingDrawing" xmlns:wp="http://schemas.openxmlformats.org/drawingml/2006/wordprocessingDrawing" xmlns:w10="urn:schemas-microsoft-com:office:word" xmlns:w="http://schemas.openxmlformats.org/wordprocessingml/2006/main" xmlns:w14="http://schemas.microsoft.com/office/word/2010/wordml" xmlns:w15="http://schemas.microsoft.com/office/word/2012/wordml" xmlns:w16cex="http://schemas.microsoft.com/office/word/2018/wordml/cex" xmlns:w16cid="http://schemas.microsoft.com/office/word/2016/wordml/cid" xmlns:w16="http://schemas.microsoft.com/office/word/2018/wordml" xmlns:w16sdtdh="http://schemas.microsoft.com/office/word/2020/wordml/sdtdatahash" xmlns:w16se="http://schemas.microsoft.com/office/word/2015/wordml/symex" xmlns:wpg="http://schemas.microsoft.com/office/word/2010/wordprocessingGroup" xmlns:wpi="http://schemas.microsoft.com/office/word/2010/wordprocessingInk" xmlns:wne="http://schemas.microsoft.com/office/word/2006/wordml" xmlns:wps="http://schemas.microsoft.com/office/word/2010/wordprocessingShape" mc:Ignorable="w14 w15 w16se w16cid w16 w16cex w16sdtdh wp14">
   <w:abstractNum w:abstractNumId="0" w15:restartNumberingAfterBreak="0">
+    <w:nsid w:val="1A52677E"/>
+    <w:multiLevelType w:val="hybridMultilevel"/>
+    <w:tmpl w:val="0FFEDF86"/>
+    <w:lvl w:ilvl="0" w:tplc="04160001">
+      <w:start w:val="1"/>
+      <w:numFmt w:val="bullet"/>
+      <w:lvlText w:val=""/>
+      <w:lvlJc w:val="left"/>
+      <w:pPr>
+        <w:ind w:left="720" w:hanging="360"/>
+      </w:pPr>
+      <w:rPr>
+        <w:rFonts w:ascii="Symbol" w:hAnsi="Symbol" w:hint="default"/>
+      </w:rPr>
+    </w:lvl>
+    <w:lvl w:ilvl="1" w:tplc="04160003" w:tentative="1">
+      <w:start w:val="1"/>
+      <w:numFmt w:val="bullet"/>
+      <w:lvlText w:val="o"/>
+      <w:lvlJc w:val="left"/>
+      <w:pPr>
+        <w:ind w:left="1440" w:hanging="360"/>
+      </w:pPr>
+      <w:rPr>
+        <w:rFonts w:ascii="Courier New" w:hAnsi="Courier New" w:cs="Courier New" w:hint="default"/>
+      </w:rPr>
+    </w:lvl>
+    <w:lvl w:ilvl="2" w:tplc="04160005" w:tentative="1">
+      <w:start w:val="1"/>
+      <w:numFmt w:val="bullet"/>
+      <w:lvlText w:val=""/>
+      <w:lvlJc w:val="left"/>
+      <w:pPr>
+        <w:ind w:left="2160" w:hanging="360"/>
+      </w:pPr>
+      <w:rPr>
+        <w:rFonts w:ascii="Wingdings" w:hAnsi="Wingdings" w:hint="default"/>
+      </w:rPr>
+    </w:lvl>
+    <w:lvl w:ilvl="3" w:tplc="04160001" w:tentative="1">
+      <w:start w:val="1"/>
+      <w:numFmt w:val="bullet"/>
+      <w:lvlText w:val=""/>
+      <w:lvlJc w:val="left"/>
+      <w:pPr>
+        <w:ind w:left="2880" w:hanging="360"/>
+      </w:pPr>
+      <w:rPr>
+        <w:rFonts w:ascii="Symbol" w:hAnsi="Symbol" w:hint="default"/>
+      </w:rPr>
+    </w:lvl>
+    <w:lvl w:ilvl="4" w:tplc="04160003" w:tentative="1">
+      <w:start w:val="1"/>
+      <w:numFmt w:val="bullet"/>
+      <w:lvlText w:val="o"/>
+      <w:lvlJc w:val="left"/>
+      <w:pPr>
+        <w:ind w:left="3600" w:hanging="360"/>
+      </w:pPr>
+      <w:rPr>
+        <w:rFonts w:ascii="Courier New" w:hAnsi="Courier New" w:cs="Courier New" w:hint="default"/>
+      </w:rPr>
+    </w:lvl>
+    <w:lvl w:ilvl="5" w:tplc="04160005" w:tentative="1">
+      <w:start w:val="1"/>
+      <w:numFmt w:val="bullet"/>
+      <w:lvlText w:val=""/>
+      <w:lvlJc w:val="left"/>
+      <w:pPr>
+        <w:ind w:left="4320" w:hanging="360"/>
+      </w:pPr>
+      <w:rPr>
+        <w:rFonts w:ascii="Wingdings" w:hAnsi="Wingdings" w:hint="default"/>
+      </w:rPr>
+    </w:lvl>
+    <w:lvl w:ilvl="6" w:tplc="04160001" w:tentative="1">
+      <w:start w:val="1"/>
+      <w:numFmt w:val="bullet"/>
+      <w:lvlText w:val=""/>
+      <w:lvlJc w:val="left"/>
+      <w:pPr>
+        <w:ind w:left="5040" w:hanging="360"/>
+      </w:pPr>
+      <w:rPr>
+        <w:rFonts w:ascii="Symbol" w:hAnsi="Symbol" w:hint="default"/>
+      </w:rPr>
+    </w:lvl>
+    <w:lvl w:ilvl="7" w:tplc="04160003" w:tentative="1">
+      <w:start w:val="1"/>
+      <w:numFmt w:val="bullet"/>
+      <w:lvlText w:val="o"/>
+      <w:lvlJc w:val="left"/>
+      <w:pPr>
+        <w:ind w:left="5760" w:hanging="360"/>
+      </w:pPr>
+      <w:rPr>
+        <w:rFonts w:ascii="Courier New" w:hAnsi="Courier New" w:cs="Courier New" w:hint="default"/>
+      </w:rPr>
+    </w:lvl>
+    <w:lvl w:ilvl="8" w:tplc="04160005" w:tentative="1">
+      <w:start w:val="1"/>
+      <w:numFmt w:val="bullet"/>
+      <w:lvlText w:val=""/>
+      <w:lvlJc w:val="left"/>
+      <w:pPr>
+        <w:ind w:left="6480" w:hanging="360"/>
+      </w:pPr>
+      <w:rPr>
+        <w:rFonts w:ascii="Wingdings" w:hAnsi="Wingdings" w:hint="default"/>
+      </w:rPr>
+    </w:lvl>
+  </w:abstractNum>
+  <w:abstractNum w:abstractNumId="1" w15:restartNumberingAfterBreak="0">
     <w:nsid w:val="211678F0"/>
     <w:multiLevelType w:val="hybridMultilevel"/>
     <w:tmpl w:val="A6C8D5EC"/>
@@ -856,7 +1262,7 @@
       </w:rPr>
     </w:lvl>
   </w:abstractNum>
-  <w:abstractNum w:abstractNumId="1" w15:restartNumberingAfterBreak="0">
+  <w:abstractNum w:abstractNumId="2" w15:restartNumberingAfterBreak="0">
     <w:nsid w:val="6DCD2DE2"/>
     <w:multiLevelType w:val="hybridMultilevel"/>
     <w:tmpl w:val="0144E3E4"/>
@@ -969,7 +1375,7 @@
       </w:rPr>
     </w:lvl>
   </w:abstractNum>
-  <w:abstractNum w:abstractNumId="2" w15:restartNumberingAfterBreak="0">
+  <w:abstractNum w:abstractNumId="3" w15:restartNumberingAfterBreak="0">
     <w:nsid w:val="70552D53"/>
     <w:multiLevelType w:val="hybridMultilevel"/>
     <w:tmpl w:val="F4FC0998"/>
@@ -1082,14 +1488,133 @@
       </w:rPr>
     </w:lvl>
   </w:abstractNum>
+  <w:abstractNum w:abstractNumId="4" w15:restartNumberingAfterBreak="0">
+    <w:nsid w:val="7F942ED2"/>
+    <w:multiLevelType w:val="hybridMultilevel"/>
+    <w:tmpl w:val="E544EEAA"/>
+    <w:lvl w:ilvl="0" w:tplc="04160001">
+      <w:start w:val="1"/>
+      <w:numFmt w:val="bullet"/>
+      <w:lvlText w:val=""/>
+      <w:lvlJc w:val="left"/>
+      <w:pPr>
+        <w:ind w:left="720" w:hanging="360"/>
+      </w:pPr>
+      <w:rPr>
+        <w:rFonts w:ascii="Symbol" w:hAnsi="Symbol" w:hint="default"/>
+      </w:rPr>
+    </w:lvl>
+    <w:lvl w:ilvl="1" w:tplc="04160003" w:tentative="1">
+      <w:start w:val="1"/>
+      <w:numFmt w:val="bullet"/>
+      <w:lvlText w:val="o"/>
+      <w:lvlJc w:val="left"/>
+      <w:pPr>
+        <w:ind w:left="1440" w:hanging="360"/>
+      </w:pPr>
+      <w:rPr>
+        <w:rFonts w:ascii="Courier New" w:hAnsi="Courier New" w:cs="Courier New" w:hint="default"/>
+      </w:rPr>
+    </w:lvl>
+    <w:lvl w:ilvl="2" w:tplc="04160005" w:tentative="1">
+      <w:start w:val="1"/>
+      <w:numFmt w:val="bullet"/>
+      <w:lvlText w:val=""/>
+      <w:lvlJc w:val="left"/>
+      <w:pPr>
+        <w:ind w:left="2160" w:hanging="360"/>
+      </w:pPr>
+      <w:rPr>
+        <w:rFonts w:ascii="Wingdings" w:hAnsi="Wingdings" w:hint="default"/>
+      </w:rPr>
+    </w:lvl>
+    <w:lvl w:ilvl="3" w:tplc="04160001" w:tentative="1">
+      <w:start w:val="1"/>
+      <w:numFmt w:val="bullet"/>
+      <w:lvlText w:val=""/>
+      <w:lvlJc w:val="left"/>
+      <w:pPr>
+        <w:ind w:left="2880" w:hanging="360"/>
+      </w:pPr>
+      <w:rPr>
+        <w:rFonts w:ascii="Symbol" w:hAnsi="Symbol" w:hint="default"/>
+      </w:rPr>
+    </w:lvl>
+    <w:lvl w:ilvl="4" w:tplc="04160003" w:tentative="1">
+      <w:start w:val="1"/>
+      <w:numFmt w:val="bullet"/>
+      <w:lvlText w:val="o"/>
+      <w:lvlJc w:val="left"/>
+      <w:pPr>
+        <w:ind w:left="3600" w:hanging="360"/>
+      </w:pPr>
+      <w:rPr>
+        <w:rFonts w:ascii="Courier New" w:hAnsi="Courier New" w:cs="Courier New" w:hint="default"/>
+      </w:rPr>
+    </w:lvl>
+    <w:lvl w:ilvl="5" w:tplc="04160005" w:tentative="1">
+      <w:start w:val="1"/>
+      <w:numFmt w:val="bullet"/>
+      <w:lvlText w:val=""/>
+      <w:lvlJc w:val="left"/>
+      <w:pPr>
+        <w:ind w:left="4320" w:hanging="360"/>
+      </w:pPr>
+      <w:rPr>
+        <w:rFonts w:ascii="Wingdings" w:hAnsi="Wingdings" w:hint="default"/>
+      </w:rPr>
+    </w:lvl>
+    <w:lvl w:ilvl="6" w:tplc="04160001" w:tentative="1">
+      <w:start w:val="1"/>
+      <w:numFmt w:val="bullet"/>
+      <w:lvlText w:val=""/>
+      <w:lvlJc w:val="left"/>
+      <w:pPr>
+        <w:ind w:left="5040" w:hanging="360"/>
+      </w:pPr>
+      <w:rPr>
+        <w:rFonts w:ascii="Symbol" w:hAnsi="Symbol" w:hint="default"/>
+      </w:rPr>
+    </w:lvl>
+    <w:lvl w:ilvl="7" w:tplc="04160003" w:tentative="1">
+      <w:start w:val="1"/>
+      <w:numFmt w:val="bullet"/>
+      <w:lvlText w:val="o"/>
+      <w:lvlJc w:val="left"/>
+      <w:pPr>
+        <w:ind w:left="5760" w:hanging="360"/>
+      </w:pPr>
+      <w:rPr>
+        <w:rFonts w:ascii="Courier New" w:hAnsi="Courier New" w:cs="Courier New" w:hint="default"/>
+      </w:rPr>
+    </w:lvl>
+    <w:lvl w:ilvl="8" w:tplc="04160005" w:tentative="1">
+      <w:start w:val="1"/>
+      <w:numFmt w:val="bullet"/>
+      <w:lvlText w:val=""/>
+      <w:lvlJc w:val="left"/>
+      <w:pPr>
+        <w:ind w:left="6480" w:hanging="360"/>
+      </w:pPr>
+      <w:rPr>
+        <w:rFonts w:ascii="Wingdings" w:hAnsi="Wingdings" w:hint="default"/>
+      </w:rPr>
+    </w:lvl>
+  </w:abstractNum>
   <w:num w:numId="1">
+    <w:abstractNumId w:val="3"/>
+  </w:num>
+  <w:num w:numId="2">
+    <w:abstractNumId w:val="1"/>
+  </w:num>
+  <w:num w:numId="3">
     <w:abstractNumId w:val="2"/>
   </w:num>
-  <w:num w:numId="2">
+  <w:num w:numId="4">
     <w:abstractNumId w:val="0"/>
   </w:num>
-  <w:num w:numId="3">
-    <w:abstractNumId w:val="1"/>
+  <w:num w:numId="5">
+    <w:abstractNumId w:val="4"/>
   </w:num>
 </w:numbering>
 </file>

</xml_diff>